<commit_message>
Minor update to Software Requirments Specification
</commit_message>
<xml_diff>
--- a/docs/SIRE_ProjectCharter_v1_1.docx
+++ b/docs/SIRE_ProjectCharter_v1_1.docx
@@ -9731,7 +9731,7 @@
         </mc:Choice>
         <mc:Fallback>
           <w:pict>
-            <v:rect w14:anchorId="1E1556FD" id="Rectangle 233" o:spid="_x0000_s1026" style="position:absolute;margin-left:0;margin-top:0;width:580.8pt;height:752.4pt;z-index:251660288;visibility:visible;mso-wrap-style:square;mso-width-percent:950;mso-height-percent:950;mso-wrap-distance-left:9pt;mso-wrap-distance-top:0;mso-wrap-distance-right:9pt;mso-wrap-distance-bottom:0;mso-position-horizontal:center;mso-position-horizontal-relative:page;mso-position-vertical:center;mso-position-vertical-relative:page;mso-width-percent:950;mso-height-percent:950;mso-width-relative:page;mso-height-relative:page;v-text-anchor:middle" o:gfxdata="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" filled="f" strokecolor="#548dd4 [1951]" strokeweight="1.25pt">
+            <v:rect w14:anchorId="45D0F27E" id="Rectangle 233" o:spid="_x0000_s1026" style="position:absolute;margin-left:0;margin-top:0;width:580.8pt;height:752.4pt;z-index:251660288;visibility:visible;mso-wrap-style:square;mso-width-percent:950;mso-height-percent:950;mso-wrap-distance-left:9pt;mso-wrap-distance-top:0;mso-wrap-distance-right:9pt;mso-wrap-distance-bottom:0;mso-position-horizontal:center;mso-position-horizontal-relative:page;mso-position-vertical:center;mso-position-vertical-relative:page;mso-width-percent:950;mso-height-percent:950;mso-width-relative:page;mso-height-relative:page;v-text-anchor:middle" o:gfxdata="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" filled="f" strokecolor="#548dd4 [1951]" strokeweight="1.25pt">
               <w10:wrap anchorx="page" anchory="page"/>
             </v:rect>
           </w:pict>
@@ -34009,6 +34009,8 @@
     <w:rsid w:val="004034D2"/>
     <w:rsid w:val="00526A33"/>
     <w:rsid w:val="00594AD6"/>
+    <w:rsid w:val="006A65F0"/>
+    <w:rsid w:val="00731A88"/>
     <w:rsid w:val="008C2455"/>
     <w:rsid w:val="008C54D2"/>
     <w:rsid w:val="008E028C"/>
@@ -34811,19 +34813,6 @@
 </file>
 
 <file path=customXml/item2.xml><?xml version="1.0" encoding="utf-8"?>
-<?mso-contentType ?>
-<FormTemplates xmlns="http://schemas.microsoft.com/sharepoint/v3/contenttype/forms">
-  <Display>DocumentLibraryForm</Display>
-  <Edit>DocumentLibraryForm</Edit>
-  <New>DocumentLibraryForm</New>
-</FormTemplates>
-</file>
-
-<file path=customXml/item3.xml><?xml version="1.0" encoding="utf-8"?>
-<b:Sources xmlns:b="http://schemas.openxmlformats.org/officeDocument/2006/bibliography" xmlns="http://schemas.openxmlformats.org/officeDocument/2006/bibliography" SelectedStyle="/APA.XSL" StyleName="APA"/>
-</file>
-
-<file path=customXml/item4.xml><?xml version="1.0" encoding="utf-8"?>
 <ct:contentTypeSchema xmlns:ct="http://schemas.microsoft.com/office/2006/metadata/contentType" xmlns:ma="http://schemas.microsoft.com/office/2006/metadata/properties/metaAttributes" ct:_="" ma:_="" ma:contentTypeName="Document" ma:contentTypeID="0x010100ACAD12F37E6A8043BFC63273D82ED091" ma:contentTypeVersion="3" ma:contentTypeDescription="Create a new document." ma:contentTypeScope="" ma:versionID="e338465d39cecf5b48361931fbcd40cd">
   <xsd:schema xmlns:xsd="http://www.w3.org/2001/XMLSchema" xmlns:xs="http://www.w3.org/2001/XMLSchema" xmlns:p="http://schemas.microsoft.com/office/2006/metadata/properties" xmlns:ns2="b676cd3f-6463-4108-9e1f-761832401fc5" targetNamespace="http://schemas.microsoft.com/office/2006/metadata/properties" ma:root="true" ma:fieldsID="decd1c1ca3016ad6818ad8c6079d18a5" ns2:_="">
     <xsd:import namespace="b676cd3f-6463-4108-9e1f-761832401fc5"/>
@@ -34961,6 +34950,19 @@
 </ct:contentTypeSchema>
 </file>
 
+<file path=customXml/item3.xml><?xml version="1.0" encoding="utf-8"?>
+<b:Sources xmlns:b="http://schemas.openxmlformats.org/officeDocument/2006/bibliography" xmlns="http://schemas.openxmlformats.org/officeDocument/2006/bibliography" SelectedStyle="/APA.XSL" StyleName="APA"/>
+</file>
+
+<file path=customXml/item4.xml><?xml version="1.0" encoding="utf-8"?>
+<?mso-contentType ?>
+<FormTemplates xmlns="http://schemas.microsoft.com/sharepoint/v3/contenttype/forms">
+  <Display>DocumentLibraryForm</Display>
+  <Edit>DocumentLibraryForm</Edit>
+  <New>DocumentLibraryForm</New>
+</FormTemplates>
+</file>
+
 <file path=customXml/itemProps1.xml><?xml version="1.0" encoding="utf-8"?>
 <ds:datastoreItem xmlns:ds="http://schemas.openxmlformats.org/officeDocument/2006/customXml" ds:itemID="{1B5FF7BF-3F61-46E3-8F31-69E4AD2EA224}">
   <ds:schemaRefs>
@@ -34971,22 +34973,6 @@
 </file>
 
 <file path=customXml/itemProps2.xml><?xml version="1.0" encoding="utf-8"?>
-<ds:datastoreItem xmlns:ds="http://schemas.openxmlformats.org/officeDocument/2006/customXml" ds:itemID="{19F74E41-7B21-4BCF-87C5-6911598DBFF3}">
-  <ds:schemaRefs>
-    <ds:schemaRef ds:uri="http://schemas.microsoft.com/sharepoint/v3/contenttype/forms"/>
-  </ds:schemaRefs>
-</ds:datastoreItem>
-</file>
-
-<file path=customXml/itemProps3.xml><?xml version="1.0" encoding="utf-8"?>
-<ds:datastoreItem xmlns:ds="http://schemas.openxmlformats.org/officeDocument/2006/customXml" ds:itemID="{EF278816-EC6F-A645-907D-7F25AECB1D4A}">
-  <ds:schemaRefs>
-    <ds:schemaRef ds:uri="http://schemas.openxmlformats.org/officeDocument/2006/bibliography"/>
-  </ds:schemaRefs>
-</ds:datastoreItem>
-</file>
-
-<file path=customXml/itemProps4.xml><?xml version="1.0" encoding="utf-8"?>
 <ds:datastoreItem xmlns:ds="http://schemas.openxmlformats.org/officeDocument/2006/customXml" ds:itemID="{361B3FFD-0760-4300-B0B8-A5FC0DA4F225}">
   <ds:schemaRefs>
     <ds:schemaRef ds:uri="http://schemas.microsoft.com/office/2006/metadata/contentType"/>
@@ -35002,4 +34988,20 @@
     <ds:schemaRef ds:uri="http://schemas.microsoft.com/internal/obd"/>
   </ds:schemaRefs>
 </ds:datastoreItem>
+</file>
+
+<file path=customXml/itemProps3.xml><?xml version="1.0" encoding="utf-8"?>
+<ds:datastoreItem xmlns:ds="http://schemas.openxmlformats.org/officeDocument/2006/customXml" ds:itemID="{EF278816-EC6F-A645-907D-7F25AECB1D4A}">
+  <ds:schemaRefs>
+    <ds:schemaRef ds:uri="http://schemas.openxmlformats.org/officeDocument/2006/bibliography"/>
+  </ds:schemaRefs>
+</ds:datastoreItem>
+</file>
+
+<file path=customXml/itemProps4.xml><?xml version="1.0" encoding="utf-8"?>
+<ds:datastoreItem xmlns:ds="http://schemas.openxmlformats.org/officeDocument/2006/customXml" ds:itemID="{19F74E41-7B21-4BCF-87C5-6911598DBFF3}">
+  <ds:schemaRefs>
+    <ds:schemaRef ds:uri="http://schemas.microsoft.com/sharepoint/v3/contenttype/forms"/>
+  </ds:schemaRefs>
+</ds:datastoreItem>
 </file>
</xml_diff>